<commit_message>
adding powershell and rename files
</commit_message>
<xml_diff>
--- a/05_PowerShellDirectories.docx
+++ b/05_PowerShellDirectories.docx
@@ -159,6 +159,7 @@
           <w:i/>
         </w:rPr>
       </w:pPr>
+      <w:proofErr w:type="gramStart"/>
       <w:r>
         <w:rPr>
           <w:rFonts w:ascii="Arial" w:eastAsia="Arial" w:hAnsi="Arial" w:cs="Arial"/>
@@ -166,6 +167,7 @@
         </w:rPr>
         <w:t>get-location</w:t>
       </w:r>
+      <w:proofErr w:type="gramEnd"/>
     </w:p>
     <w:p>
       <w:pPr>
@@ -174,12 +176,21 @@
           <w:i/>
         </w:rPr>
       </w:pPr>
+      <w:proofErr w:type="gramStart"/>
       <w:r>
         <w:rPr>
           <w:rFonts w:ascii="Arial" w:eastAsia="Arial" w:hAnsi="Arial" w:cs="Arial"/>
           <w:i/>
         </w:rPr>
-        <w:t>set-location $HOME</w:t>
+        <w:t>set-location</w:t>
+      </w:r>
+      <w:proofErr w:type="gramEnd"/>
+      <w:r>
+        <w:rPr>
+          <w:rFonts w:ascii="Arial" w:eastAsia="Arial" w:hAnsi="Arial" w:cs="Arial"/>
+          <w:i/>
+        </w:rPr>
+        <w:t xml:space="preserve"> $HOME</w:t>
       </w:r>
     </w:p>
     <w:p>
@@ -191,13 +202,23 @@
           <w:spacing w:val="-1"/>
         </w:rPr>
       </w:pPr>
+      <w:proofErr w:type="gramStart"/>
       <w:r>
         <w:rPr>
           <w:rFonts w:ascii="Arial"/>
           <w:color w:val="000009"/>
           <w:spacing w:val="-1"/>
         </w:rPr>
-        <w:t>set-location c:\users\rblaper</w:t>
+        <w:t>set-location</w:t>
+      </w:r>
+      <w:proofErr w:type="gramEnd"/>
+      <w:r>
+        <w:rPr>
+          <w:rFonts w:ascii="Arial"/>
+          <w:color w:val="000009"/>
+          <w:spacing w:val="-1"/>
+        </w:rPr>
+        <w:t xml:space="preserve"> c:\users\rblaper</w:t>
       </w:r>
     </w:p>
     <w:p>
@@ -411,7 +432,25 @@
           <w:sz w:val="21"/>
           <w:szCs w:val="21"/>
         </w:rPr>
-        <w:t>m systems –itemtype directory</w:t>
+        <w:t>m systems –</w:t>
+      </w:r>
+      <w:proofErr w:type="spellStart"/>
+      <w:r>
+        <w:rPr>
+          <w:rFonts w:ascii="Arial" w:eastAsia="Arial" w:hAnsi="Arial" w:cs="Arial"/>
+          <w:sz w:val="21"/>
+          <w:szCs w:val="21"/>
+        </w:rPr>
+        <w:t>itemtype</w:t>
+      </w:r>
+      <w:proofErr w:type="spellEnd"/>
+      <w:r>
+        <w:rPr>
+          <w:rFonts w:ascii="Arial" w:eastAsia="Arial" w:hAnsi="Arial" w:cs="Arial"/>
+          <w:sz w:val="21"/>
+          <w:szCs w:val="21"/>
+        </w:rPr>
+        <w:t xml:space="preserve"> directory</w:t>
       </w:r>
     </w:p>
     <w:p>
@@ -801,6 +840,7 @@
           <w:spacing w:val="-1"/>
         </w:rPr>
       </w:pPr>
+      <w:proofErr w:type="gramStart"/>
       <w:r>
         <w:rPr>
           <w:rFonts w:ascii="Arial" w:eastAsia="Arial" w:hAnsi="Arial"/>
@@ -815,14 +855,23 @@
           <w:color w:val="000009"/>
           <w:spacing w:val="-1"/>
         </w:rPr>
-        <w:t xml:space="preserve">ew-item </w:t>
-      </w:r>
+        <w:t>ew-item</w:t>
+      </w:r>
+      <w:proofErr w:type="gramEnd"/>
       <w:r>
         <w:rPr>
           <w:rFonts w:ascii="Arial" w:eastAsia="Arial" w:hAnsi="Arial"/>
           <w:color w:val="000009"/>
           <w:spacing w:val="-1"/>
         </w:rPr>
+        <w:t xml:space="preserve"> </w:t>
+      </w:r>
+      <w:r>
+        <w:rPr>
+          <w:rFonts w:ascii="Arial" w:eastAsia="Arial" w:hAnsi="Arial"/>
+          <w:color w:val="000009"/>
+          <w:spacing w:val="-1"/>
+        </w:rPr>
         <w:t xml:space="preserve">–path </w:t>
       </w:r>
       <w:r>
@@ -831,7 +880,25 @@
           <w:color w:val="000009"/>
           <w:spacing w:val="-1"/>
         </w:rPr>
-        <w:t>exercises\programming  -itemtype directory</w:t>
+        <w:t>exercises\programming  -</w:t>
+      </w:r>
+      <w:proofErr w:type="spellStart"/>
+      <w:r>
+        <w:rPr>
+          <w:rFonts w:ascii="Arial" w:eastAsia="Arial" w:hAnsi="Arial"/>
+          <w:color w:val="000009"/>
+          <w:spacing w:val="-1"/>
+        </w:rPr>
+        <w:t>itemtype</w:t>
+      </w:r>
+      <w:proofErr w:type="spellEnd"/>
+      <w:r>
+        <w:rPr>
+          <w:rFonts w:ascii="Arial" w:eastAsia="Arial" w:hAnsi="Arial"/>
+          <w:color w:val="000009"/>
+          <w:spacing w:val="-1"/>
+        </w:rPr>
+        <w:t xml:space="preserve"> directory</w:t>
       </w:r>
     </w:p>
     <w:p>
@@ -1367,12 +1434,14 @@
         </w:rPr>
         <w:t>set-</w:t>
       </w:r>
+      <w:proofErr w:type="gramStart"/>
       <w:r>
         <w:rPr>
           <w:rFonts w:cs="Arial"/>
         </w:rPr>
         <w:t>location ..</w:t>
       </w:r>
+      <w:proofErr w:type="gramEnd"/>
     </w:p>
     <w:p>
       <w:pPr>
@@ -1780,13 +1849,59 @@
         </w:tabs>
         <w:spacing w:before="128" w:line="359" w:lineRule="auto"/>
         <w:ind w:right="123" w:firstLine="0"/>
-      </w:pPr>
-      <w:r>
-        <w:rPr>
-          <w:color w:val="000009"/>
-          <w:spacing w:val="-1"/>
-        </w:rPr>
-        <w:t>New-item students1,students2</w:t>
+        <w:rPr>
+          <w:color w:val="000009"/>
+          <w:spacing w:val="-1"/>
+        </w:rPr>
+      </w:pPr>
+      <w:proofErr w:type="gramStart"/>
+      <w:r>
+        <w:rPr>
+          <w:color w:val="000009"/>
+          <w:spacing w:val="-1"/>
+        </w:rPr>
+        <w:t>set-location</w:t>
+      </w:r>
+      <w:proofErr w:type="gramEnd"/>
+      <w:r>
+        <w:rPr>
+          <w:color w:val="000009"/>
+          <w:spacing w:val="-1"/>
+        </w:rPr>
+        <w:t xml:space="preserve"> systems</w:t>
+      </w:r>
+    </w:p>
+    <w:p>
+      <w:pPr>
+        <w:pStyle w:val="Textoindependiente"/>
+        <w:tabs>
+          <w:tab w:val="left" w:pos="461"/>
+        </w:tabs>
+        <w:spacing w:before="128" w:line="359" w:lineRule="auto"/>
+        <w:ind w:right="123" w:firstLine="0"/>
+      </w:pPr>
+      <w:proofErr w:type="gramStart"/>
+      <w:r>
+        <w:rPr>
+          <w:color w:val="000009"/>
+          <w:spacing w:val="-1"/>
+        </w:rPr>
+        <w:t>n</w:t>
+      </w:r>
+      <w:r>
+        <w:rPr>
+          <w:color w:val="000009"/>
+          <w:spacing w:val="-1"/>
+        </w:rPr>
+        <w:t>ew-item</w:t>
+      </w:r>
+      <w:proofErr w:type="gramEnd"/>
+      <w:r>
+        <w:rPr>
+          <w:color w:val="000009"/>
+          <w:spacing w:val="-1"/>
+        </w:rPr>
+        <w:t xml:space="preserve"> students1,students2</w:t>
       </w:r>
     </w:p>
     <w:p>
@@ -2017,11 +2132,125 @@
           <w:rFonts w:ascii="Arial" w:eastAsia="Arial" w:hAnsi="Arial" w:cs="Arial"/>
         </w:rPr>
       </w:pPr>
-      <w:r>
-        <w:rPr>
-          <w:rFonts w:ascii="Arial" w:eastAsia="Arial" w:hAnsi="Arial" w:cs="Arial"/>
-        </w:rPr>
-        <w:t>get-childitem l* -file</w:t>
+      <w:proofErr w:type="gramStart"/>
+      <w:r>
+        <w:rPr>
+          <w:rFonts w:ascii="Arial" w:eastAsia="Arial" w:hAnsi="Arial" w:cs="Arial"/>
+        </w:rPr>
+        <w:t>get-</w:t>
+      </w:r>
+      <w:proofErr w:type="spellStart"/>
+      <w:r>
+        <w:rPr>
+          <w:rFonts w:ascii="Arial" w:eastAsia="Arial" w:hAnsi="Arial" w:cs="Arial"/>
+        </w:rPr>
+        <w:t>childitem</w:t>
+      </w:r>
+      <w:proofErr w:type="spellEnd"/>
+      <w:proofErr w:type="gramEnd"/>
+      <w:r>
+        <w:rPr>
+          <w:rFonts w:ascii="Arial" w:eastAsia="Arial" w:hAnsi="Arial" w:cs="Arial"/>
+        </w:rPr>
+        <w:t xml:space="preserve"> l* -file</w:t>
+      </w:r>
+    </w:p>
+    <w:p>
+      <w:pPr>
+        <w:ind w:left="426"/>
+        <w:rPr>
+          <w:rFonts w:ascii="Arial" w:eastAsia="Arial" w:hAnsi="Arial" w:cs="Arial"/>
+        </w:rPr>
+      </w:pPr>
+      <w:proofErr w:type="gramStart"/>
+      <w:r>
+        <w:rPr>
+          <w:rFonts w:ascii="Arial" w:eastAsia="Arial" w:hAnsi="Arial" w:cs="Arial"/>
+        </w:rPr>
+        <w:t>get-</w:t>
+      </w:r>
+      <w:proofErr w:type="spellStart"/>
+      <w:r>
+        <w:rPr>
+          <w:rFonts w:ascii="Arial" w:eastAsia="Arial" w:hAnsi="Arial" w:cs="Arial"/>
+        </w:rPr>
+        <w:t>childitem</w:t>
+      </w:r>
+      <w:proofErr w:type="spellEnd"/>
+      <w:proofErr w:type="gramEnd"/>
+      <w:r>
+        <w:rPr>
+          <w:rFonts w:ascii="Arial" w:eastAsia="Arial" w:hAnsi="Arial" w:cs="Arial"/>
+        </w:rPr>
+        <w:t xml:space="preserve"> l* -directory</w:t>
+      </w:r>
+    </w:p>
+    <w:p>
+      <w:pPr>
+        <w:ind w:left="426"/>
+        <w:rPr>
+          <w:rFonts w:ascii="Arial" w:eastAsia="Arial" w:hAnsi="Arial" w:cs="Arial"/>
+        </w:rPr>
+      </w:pPr>
+    </w:p>
+    <w:p>
+      <w:pPr>
+        <w:ind w:left="426"/>
+        <w:rPr>
+          <w:rFonts w:ascii="Arial" w:eastAsia="Arial" w:hAnsi="Arial" w:cs="Arial"/>
+        </w:rPr>
+      </w:pPr>
+      <w:proofErr w:type="gramStart"/>
+      <w:r>
+        <w:rPr>
+          <w:rFonts w:ascii="Arial" w:eastAsia="Arial" w:hAnsi="Arial" w:cs="Arial"/>
+        </w:rPr>
+        <w:t>get-</w:t>
+      </w:r>
+      <w:proofErr w:type="spellStart"/>
+      <w:r>
+        <w:rPr>
+          <w:rFonts w:ascii="Arial" w:eastAsia="Arial" w:hAnsi="Arial" w:cs="Arial"/>
+        </w:rPr>
+        <w:t>chilitem</w:t>
+      </w:r>
+      <w:proofErr w:type="spellEnd"/>
+      <w:proofErr w:type="gramEnd"/>
+      <w:r>
+        <w:rPr>
+          <w:rFonts w:ascii="Arial" w:eastAsia="Arial" w:hAnsi="Arial" w:cs="Arial"/>
+        </w:rPr>
+        <w:t xml:space="preserve"> –path * -include l* -file</w:t>
+      </w:r>
+    </w:p>
+    <w:p>
+      <w:pPr>
+        <w:ind w:left="426"/>
+        <w:rPr>
+          <w:rFonts w:ascii="Arial" w:eastAsia="Arial" w:hAnsi="Arial" w:cs="Arial"/>
+        </w:rPr>
+      </w:pPr>
+      <w:proofErr w:type="gramStart"/>
+      <w:r>
+        <w:rPr>
+          <w:rFonts w:ascii="Arial" w:eastAsia="Arial" w:hAnsi="Arial" w:cs="Arial"/>
+        </w:rPr>
+        <w:t>get-</w:t>
+      </w:r>
+      <w:proofErr w:type="spellStart"/>
+      <w:r>
+        <w:rPr>
+          <w:rFonts w:ascii="Arial" w:eastAsia="Arial" w:hAnsi="Arial" w:cs="Arial"/>
+        </w:rPr>
+        <w:t>chilitem</w:t>
+      </w:r>
+      <w:proofErr w:type="spellEnd"/>
+      <w:proofErr w:type="gramEnd"/>
+      <w:r>
+        <w:rPr>
+          <w:rFonts w:ascii="Arial" w:eastAsia="Arial" w:hAnsi="Arial" w:cs="Arial"/>
+        </w:rPr>
+        <w:t xml:space="preserve"> * -include l*</w:t>
       </w:r>
     </w:p>
     <w:p>
@@ -2488,6 +2717,183 @@
     </w:p>
     <w:p>
       <w:pPr>
+        <w:pStyle w:val="Textoindependiente"/>
+        <w:tabs>
+          <w:tab w:val="left" w:pos="461"/>
+        </w:tabs>
+        <w:spacing w:line="359" w:lineRule="auto"/>
+        <w:ind w:right="123" w:firstLine="0"/>
+        <w:rPr>
+          <w:rFonts w:cs="Arial"/>
+        </w:rPr>
+      </w:pPr>
+    </w:p>
+    <w:p>
+      <w:pPr>
+        <w:ind w:firstLine="460"/>
+        <w:rPr>
+          <w:rFonts w:ascii="Arial" w:eastAsia="Arial" w:hAnsi="Arial" w:cs="Arial"/>
+        </w:rPr>
+      </w:pPr>
+      <w:proofErr w:type="gramStart"/>
+      <w:r>
+        <w:rPr>
+          <w:rFonts w:ascii="Arial" w:eastAsia="Arial" w:hAnsi="Arial" w:cs="Arial"/>
+        </w:rPr>
+        <w:t>g</w:t>
+      </w:r>
+      <w:r>
+        <w:rPr>
+          <w:rFonts w:ascii="Arial" w:eastAsia="Arial" w:hAnsi="Arial" w:cs="Arial"/>
+        </w:rPr>
+        <w:t>et-</w:t>
+      </w:r>
+      <w:proofErr w:type="spellStart"/>
+      <w:r>
+        <w:rPr>
+          <w:rFonts w:ascii="Arial" w:eastAsia="Arial" w:hAnsi="Arial" w:cs="Arial"/>
+        </w:rPr>
+        <w:t>childitem</w:t>
+      </w:r>
+      <w:proofErr w:type="spellEnd"/>
+      <w:proofErr w:type="gramEnd"/>
+      <w:r>
+        <w:rPr>
+          <w:rFonts w:ascii="Arial" w:eastAsia="Arial" w:hAnsi="Arial" w:cs="Arial"/>
+        </w:rPr>
+        <w:t xml:space="preserve"> -path * -include *txt –file | format-list –Property </w:t>
+      </w:r>
+      <w:proofErr w:type="spellStart"/>
+      <w:r>
+        <w:rPr>
+          <w:rFonts w:ascii="Arial" w:eastAsia="Arial" w:hAnsi="Arial" w:cs="Arial"/>
+        </w:rPr>
+        <w:t>name,mode</w:t>
+      </w:r>
+      <w:proofErr w:type="spellEnd"/>
+    </w:p>
+    <w:p>
+      <w:pPr>
+        <w:ind w:firstLine="460"/>
+        <w:rPr>
+          <w:rFonts w:ascii="Arial" w:eastAsia="Arial" w:hAnsi="Arial" w:cs="Arial"/>
+        </w:rPr>
+      </w:pPr>
+      <w:proofErr w:type="gramStart"/>
+      <w:r>
+        <w:rPr>
+          <w:rFonts w:ascii="Arial" w:eastAsia="Arial" w:hAnsi="Arial" w:cs="Arial"/>
+        </w:rPr>
+        <w:t>get-</w:t>
+      </w:r>
+      <w:proofErr w:type="spellStart"/>
+      <w:r>
+        <w:rPr>
+          <w:rFonts w:ascii="Arial" w:eastAsia="Arial" w:hAnsi="Arial" w:cs="Arial"/>
+        </w:rPr>
+        <w:t>childitem</w:t>
+      </w:r>
+      <w:proofErr w:type="spellEnd"/>
+      <w:proofErr w:type="gramEnd"/>
+      <w:r>
+        <w:rPr>
+          <w:rFonts w:ascii="Arial" w:eastAsia="Arial" w:hAnsi="Arial" w:cs="Arial"/>
+        </w:rPr>
+        <w:t xml:space="preserve"> *txt  –file | format-list –Property </w:t>
+      </w:r>
+      <w:proofErr w:type="spellStart"/>
+      <w:r>
+        <w:rPr>
+          <w:rFonts w:ascii="Arial" w:eastAsia="Arial" w:hAnsi="Arial" w:cs="Arial"/>
+        </w:rPr>
+        <w:t>name,mode</w:t>
+      </w:r>
+      <w:proofErr w:type="spellEnd"/>
+    </w:p>
+    <w:p>
+      <w:pPr>
+        <w:ind w:firstLine="460"/>
+        <w:rPr>
+          <w:rFonts w:ascii="Arial" w:eastAsia="Arial" w:hAnsi="Arial" w:cs="Arial"/>
+        </w:rPr>
+      </w:pPr>
+      <w:proofErr w:type="gramStart"/>
+      <w:r>
+        <w:rPr>
+          <w:rFonts w:ascii="Arial" w:eastAsia="Arial" w:hAnsi="Arial" w:cs="Arial"/>
+        </w:rPr>
+        <w:t>get-</w:t>
+      </w:r>
+      <w:proofErr w:type="spellStart"/>
+      <w:r>
+        <w:rPr>
+          <w:rFonts w:ascii="Arial" w:eastAsia="Arial" w:hAnsi="Arial" w:cs="Arial"/>
+        </w:rPr>
+        <w:t>childitem</w:t>
+      </w:r>
+      <w:proofErr w:type="spellEnd"/>
+      <w:proofErr w:type="gramEnd"/>
+      <w:r>
+        <w:rPr>
+          <w:rFonts w:ascii="Arial" w:eastAsia="Arial" w:hAnsi="Arial" w:cs="Arial"/>
+        </w:rPr>
+        <w:t xml:space="preserve"> *txt  –file | select-object -Property </w:t>
+      </w:r>
+      <w:proofErr w:type="spellStart"/>
+      <w:r>
+        <w:rPr>
+          <w:rFonts w:ascii="Arial" w:eastAsia="Arial" w:hAnsi="Arial" w:cs="Arial"/>
+        </w:rPr>
+        <w:t>name,mode</w:t>
+      </w:r>
+      <w:proofErr w:type="spellEnd"/>
+    </w:p>
+    <w:p>
+      <w:pPr>
+        <w:ind w:firstLine="460"/>
+        <w:rPr>
+          <w:rFonts w:ascii="Arial" w:eastAsia="Arial" w:hAnsi="Arial" w:cs="Arial"/>
+        </w:rPr>
+      </w:pPr>
+      <w:proofErr w:type="gramStart"/>
+      <w:r>
+        <w:rPr>
+          <w:rFonts w:ascii="Arial" w:eastAsia="Arial" w:hAnsi="Arial" w:cs="Arial"/>
+        </w:rPr>
+        <w:t>get-</w:t>
+      </w:r>
+      <w:proofErr w:type="spellStart"/>
+      <w:r>
+        <w:rPr>
+          <w:rFonts w:ascii="Arial" w:eastAsia="Arial" w:hAnsi="Arial" w:cs="Arial"/>
+        </w:rPr>
+        <w:t>childitem</w:t>
+      </w:r>
+      <w:proofErr w:type="spellEnd"/>
+      <w:proofErr w:type="gramEnd"/>
+      <w:r>
+        <w:rPr>
+          <w:rFonts w:ascii="Arial" w:eastAsia="Arial" w:hAnsi="Arial" w:cs="Arial"/>
+        </w:rPr>
+        <w:t xml:space="preserve"> *txt  –file | get-member</w:t>
+      </w:r>
+    </w:p>
+    <w:p>
+      <w:pPr>
+        <w:rPr>
+          <w:rFonts w:ascii="Arial" w:eastAsia="Arial" w:hAnsi="Arial" w:cs="Arial"/>
+        </w:rPr>
+      </w:pPr>
+    </w:p>
+    <w:p>
+      <w:pPr>
+        <w:rPr>
+          <w:rFonts w:ascii="Arial" w:eastAsia="Arial" w:hAnsi="Arial" w:cs="Arial"/>
+        </w:rPr>
+      </w:pPr>
+    </w:p>
+    <w:p>
+      <w:pPr>
         <w:rPr>
           <w:rFonts w:ascii="Arial" w:eastAsia="Arial" w:hAnsi="Arial" w:cs="Arial"/>
         </w:rPr>
@@ -2701,7 +3107,23 @@
           <w:color w:val="000009"/>
           <w:spacing w:val="-1"/>
         </w:rPr>
-        <w:t xml:space="preserve">“config” </w:t>
+        <w:t>“</w:t>
+      </w:r>
+      <w:proofErr w:type="spellStart"/>
+      <w:r>
+        <w:rPr>
+          <w:color w:val="000009"/>
+          <w:spacing w:val="-1"/>
+        </w:rPr>
+        <w:t>config</w:t>
+      </w:r>
+      <w:proofErr w:type="spellEnd"/>
+      <w:r>
+        <w:rPr>
+          <w:color w:val="000009"/>
+          <w:spacing w:val="-1"/>
+        </w:rPr>
+        <w:t xml:space="preserve">” </w:t>
       </w:r>
       <w:r>
         <w:rPr>
@@ -2770,24 +3192,155 @@
           <w:rFonts w:ascii="Arial" w:eastAsia="Arial" w:hAnsi="Arial" w:cs="Arial"/>
         </w:rPr>
       </w:pPr>
-      <w:r>
-        <w:rPr>
-          <w:rFonts w:ascii="Arial" w:eastAsia="Arial" w:hAnsi="Arial" w:cs="Arial"/>
-        </w:rPr>
-        <w:t xml:space="preserve"> new-item -path C:\users\rblaper\config -itemtype directory</w:t>
-      </w:r>
-    </w:p>
-    <w:p>
-      <w:pPr>
-        <w:rPr>
-          <w:rFonts w:ascii="Arial" w:eastAsia="Arial" w:hAnsi="Arial" w:cs="Arial"/>
-        </w:rPr>
-      </w:pPr>
-      <w:r>
-        <w:rPr>
-          <w:rFonts w:ascii="Arial" w:eastAsia="Arial" w:hAnsi="Arial" w:cs="Arial"/>
-        </w:rPr>
-        <w:t>tree /f exercises</w:t>
+      <w:proofErr w:type="gramStart"/>
+      <w:r>
+        <w:rPr>
+          <w:rFonts w:ascii="Arial" w:eastAsia="Arial" w:hAnsi="Arial" w:cs="Arial"/>
+        </w:rPr>
+        <w:t>new-item</w:t>
+      </w:r>
+      <w:proofErr w:type="gramEnd"/>
+      <w:r>
+        <w:rPr>
+          <w:rFonts w:ascii="Arial" w:eastAsia="Arial" w:hAnsi="Arial" w:cs="Arial"/>
+        </w:rPr>
+        <w:t xml:space="preserve"> -path C:\users\rblaper\config -</w:t>
+      </w:r>
+      <w:proofErr w:type="spellStart"/>
+      <w:r>
+        <w:rPr>
+          <w:rFonts w:ascii="Arial" w:eastAsia="Arial" w:hAnsi="Arial" w:cs="Arial"/>
+        </w:rPr>
+        <w:t>itemtype</w:t>
+      </w:r>
+      <w:proofErr w:type="spellEnd"/>
+      <w:r>
+        <w:rPr>
+          <w:rFonts w:ascii="Arial" w:eastAsia="Arial" w:hAnsi="Arial" w:cs="Arial"/>
+        </w:rPr>
+        <w:t xml:space="preserve"> directory</w:t>
+      </w:r>
+    </w:p>
+    <w:p>
+      <w:pPr>
+        <w:rPr>
+          <w:rFonts w:ascii="Arial" w:eastAsia="Arial" w:hAnsi="Arial" w:cs="Arial"/>
+        </w:rPr>
+      </w:pPr>
+      <w:proofErr w:type="gramStart"/>
+      <w:r>
+        <w:rPr>
+          <w:rFonts w:ascii="Arial" w:eastAsia="Arial" w:hAnsi="Arial" w:cs="Arial"/>
+        </w:rPr>
+        <w:t>new-item</w:t>
+      </w:r>
+      <w:proofErr w:type="gramEnd"/>
+      <w:r>
+        <w:rPr>
+          <w:rFonts w:ascii="Arial" w:eastAsia="Arial" w:hAnsi="Arial" w:cs="Arial"/>
+        </w:rPr>
+        <w:t xml:space="preserve"> </w:t>
+      </w:r>
+      <w:r>
+        <w:rPr>
+          <w:rFonts w:ascii="Arial" w:eastAsia="Arial" w:hAnsi="Arial" w:cs="Arial"/>
+        </w:rPr>
+        <w:t>$HOME</w:t>
+      </w:r>
+      <w:r>
+        <w:rPr>
+          <w:rFonts w:ascii="Arial" w:eastAsia="Arial" w:hAnsi="Arial" w:cs="Arial"/>
+        </w:rPr>
+        <w:t>\</w:t>
+      </w:r>
+      <w:proofErr w:type="spellStart"/>
+      <w:r>
+        <w:rPr>
+          <w:rFonts w:ascii="Arial" w:eastAsia="Arial" w:hAnsi="Arial" w:cs="Arial"/>
+        </w:rPr>
+        <w:t>config</w:t>
+      </w:r>
+      <w:proofErr w:type="spellEnd"/>
+      <w:r>
+        <w:rPr>
+          <w:rFonts w:ascii="Arial" w:eastAsia="Arial" w:hAnsi="Arial" w:cs="Arial"/>
+        </w:rPr>
+        <w:t xml:space="preserve"> </w:t>
+      </w:r>
+    </w:p>
+    <w:p>
+      <w:pPr>
+        <w:rPr>
+          <w:rFonts w:ascii="Arial" w:eastAsia="Arial" w:hAnsi="Arial" w:cs="Arial"/>
+        </w:rPr>
+      </w:pPr>
+      <w:proofErr w:type="gramStart"/>
+      <w:r>
+        <w:rPr>
+          <w:rFonts w:ascii="Arial" w:eastAsia="Arial" w:hAnsi="Arial" w:cs="Arial"/>
+        </w:rPr>
+        <w:t>remove</w:t>
+      </w:r>
+      <w:r>
+        <w:rPr>
+          <w:rFonts w:ascii="Arial" w:eastAsia="Arial" w:hAnsi="Arial" w:cs="Arial"/>
+        </w:rPr>
+        <w:t>-item</w:t>
+      </w:r>
+      <w:proofErr w:type="gramEnd"/>
+      <w:r>
+        <w:rPr>
+          <w:rFonts w:ascii="Arial" w:eastAsia="Arial" w:hAnsi="Arial" w:cs="Arial"/>
+        </w:rPr>
+        <w:t xml:space="preserve"> </w:t>
+      </w:r>
+      <w:r>
+        <w:rPr>
+          <w:rFonts w:ascii="Arial" w:eastAsia="Arial" w:hAnsi="Arial" w:cs="Arial"/>
+        </w:rPr>
+        <w:t>$HOME</w:t>
+      </w:r>
+      <w:r>
+        <w:rPr>
+          <w:rFonts w:ascii="Arial" w:eastAsia="Arial" w:hAnsi="Arial" w:cs="Arial"/>
+        </w:rPr>
+        <w:t>\</w:t>
+      </w:r>
+      <w:proofErr w:type="spellStart"/>
+      <w:r>
+        <w:rPr>
+          <w:rFonts w:ascii="Arial" w:eastAsia="Arial" w:hAnsi="Arial" w:cs="Arial"/>
+        </w:rPr>
+        <w:t>config</w:t>
+      </w:r>
+      <w:proofErr w:type="spellEnd"/>
+    </w:p>
+    <w:p>
+      <w:pPr>
+        <w:rPr>
+          <w:rFonts w:ascii="Arial" w:eastAsia="Arial" w:hAnsi="Arial" w:cs="Arial"/>
+        </w:rPr>
+      </w:pPr>
+    </w:p>
+    <w:p>
+      <w:pPr>
+        <w:rPr>
+          <w:rFonts w:ascii="Arial" w:eastAsia="Arial" w:hAnsi="Arial" w:cs="Arial"/>
+        </w:rPr>
+      </w:pPr>
+      <w:proofErr w:type="gramStart"/>
+      <w:r>
+        <w:rPr>
+          <w:rFonts w:ascii="Arial" w:eastAsia="Arial" w:hAnsi="Arial" w:cs="Arial"/>
+        </w:rPr>
+        <w:t>tree</w:t>
+      </w:r>
+      <w:proofErr w:type="gramEnd"/>
+      <w:r>
+        <w:rPr>
+          <w:rFonts w:ascii="Arial" w:eastAsia="Arial" w:hAnsi="Arial" w:cs="Arial"/>
+        </w:rPr>
+        <w:t xml:space="preserve"> /f exercises</w:t>
       </w:r>
     </w:p>
     <w:p>
@@ -3087,6 +3640,7 @@
           </v:group>
         </w:pict>
       </w:r>
+      <w:proofErr w:type="gramStart"/>
       <w:r>
         <w:rPr>
           <w:color w:val="000009"/>
@@ -3094,6 +3648,7 @@
         </w:rPr>
         <w:t>exercises</w:t>
       </w:r>
+      <w:proofErr w:type="gramEnd"/>
     </w:p>
     <w:p>
       <w:pPr>
@@ -3287,6 +3842,7 @@
         </w:rPr>
         <w:tab/>
       </w:r>
+      <w:proofErr w:type="spellStart"/>
       <w:r>
         <w:rPr>
           <w:color w:val="000009"/>
@@ -3294,6 +3850,7 @@
         </w:rPr>
         <w:t>Seul</w:t>
       </w:r>
+      <w:proofErr w:type="spellEnd"/>
       <w:r>
         <w:rPr>
           <w:color w:val="000009"/>
@@ -3316,12 +3873,142 @@
           <w:rFonts w:ascii="Arial" w:eastAsia="Arial" w:hAnsi="Arial" w:cs="Arial"/>
         </w:rPr>
       </w:pPr>
+      <w:proofErr w:type="gramStart"/>
+      <w:r>
+        <w:rPr>
+          <w:rFonts w:ascii="Arial" w:eastAsia="Arial" w:hAnsi="Arial" w:cs="Arial"/>
+        </w:rPr>
+        <w:t>set-location</w:t>
+      </w:r>
+      <w:proofErr w:type="gramEnd"/>
+    </w:p>
+    <w:p>
+      <w:pPr>
+        <w:rPr>
+          <w:rFonts w:ascii="Arial" w:eastAsia="Arial" w:hAnsi="Arial" w:cs="Arial"/>
+        </w:rPr>
+      </w:pPr>
+      <w:proofErr w:type="gramStart"/>
+      <w:r>
+        <w:rPr>
+          <w:rFonts w:ascii="Arial" w:eastAsia="Arial" w:hAnsi="Arial" w:cs="Arial"/>
+        </w:rPr>
+        <w:t>new-item</w:t>
+      </w:r>
+      <w:proofErr w:type="gramEnd"/>
+      <w:r>
+        <w:rPr>
+          <w:rFonts w:ascii="Arial" w:eastAsia="Arial" w:hAnsi="Arial" w:cs="Arial"/>
+        </w:rPr>
+        <w:t xml:space="preserve"> –</w:t>
+      </w:r>
+      <w:proofErr w:type="spellStart"/>
+      <w:r>
+        <w:rPr>
+          <w:rFonts w:ascii="Arial" w:eastAsia="Arial" w:hAnsi="Arial" w:cs="Arial"/>
+        </w:rPr>
+        <w:t>itemtype</w:t>
+      </w:r>
+      <w:proofErr w:type="spellEnd"/>
+      <w:r>
+        <w:rPr>
+          <w:rFonts w:ascii="Arial" w:eastAsia="Arial" w:hAnsi="Arial" w:cs="Arial"/>
+        </w:rPr>
+        <w:t xml:space="preserve"> directory Africa\</w:t>
+      </w:r>
+      <w:proofErr w:type="spellStart"/>
+      <w:r>
+        <w:rPr>
+          <w:rFonts w:ascii="Arial" w:eastAsia="Arial" w:hAnsi="Arial" w:cs="Arial"/>
+        </w:rPr>
+        <w:t>tunisia</w:t>
+      </w:r>
+      <w:proofErr w:type="spellEnd"/>
+      <w:r>
+        <w:rPr>
+          <w:rFonts w:ascii="Arial" w:eastAsia="Arial" w:hAnsi="Arial" w:cs="Arial"/>
+        </w:rPr>
+        <w:t>, directory Africa\</w:t>
+      </w:r>
+      <w:proofErr w:type="spellStart"/>
+      <w:r>
+        <w:rPr>
+          <w:rFonts w:ascii="Arial" w:eastAsia="Arial" w:hAnsi="Arial" w:cs="Arial"/>
+        </w:rPr>
+        <w:t>tunisia</w:t>
+      </w:r>
+      <w:proofErr w:type="spellEnd"/>
+    </w:p>
+    <w:p>
+      <w:pPr>
+        <w:rPr>
+          <w:rFonts w:ascii="Arial" w:eastAsia="Arial" w:hAnsi="Arial" w:cs="Arial"/>
+        </w:rPr>
+      </w:pPr>
+    </w:p>
+    <w:p>
+      <w:pPr>
+        <w:rPr>
+          <w:rFonts w:ascii="Arial" w:eastAsia="Arial" w:hAnsi="Arial" w:cs="Arial"/>
+        </w:rPr>
+      </w:pPr>
+      <w:proofErr w:type="gramStart"/>
+      <w:r>
+        <w:rPr>
+          <w:rFonts w:ascii="Arial" w:eastAsia="Arial" w:hAnsi="Arial" w:cs="Arial"/>
+        </w:rPr>
+        <w:t>new-item</w:t>
+      </w:r>
+      <w:proofErr w:type="gramEnd"/>
+      <w:r>
+        <w:rPr>
+          <w:rFonts w:ascii="Arial" w:eastAsia="Arial" w:hAnsi="Arial" w:cs="Arial"/>
+        </w:rPr>
+        <w:t xml:space="preserve"> –</w:t>
+      </w:r>
+      <w:proofErr w:type="spellStart"/>
+      <w:r>
+        <w:rPr>
+          <w:rFonts w:ascii="Arial" w:eastAsia="Arial" w:hAnsi="Arial" w:cs="Arial"/>
+        </w:rPr>
+        <w:t>itemtype</w:t>
+      </w:r>
+      <w:proofErr w:type="spellEnd"/>
+      <w:r>
+        <w:rPr>
+          <w:rFonts w:ascii="Arial" w:eastAsia="Arial" w:hAnsi="Arial" w:cs="Arial"/>
+        </w:rPr>
+        <w:t xml:space="preserve"> directory Africa\</w:t>
+      </w:r>
+      <w:proofErr w:type="spellStart"/>
+      <w:r>
+        <w:rPr>
+          <w:rFonts w:ascii="Arial" w:eastAsia="Arial" w:hAnsi="Arial" w:cs="Arial"/>
+        </w:rPr>
+        <w:t>tunisia</w:t>
+      </w:r>
+      <w:proofErr w:type="spellEnd"/>
+    </w:p>
+    <w:p>
+      <w:pPr>
+        <w:rPr>
+          <w:rFonts w:ascii="Arial" w:eastAsia="Arial" w:hAnsi="Arial" w:cs="Arial"/>
+        </w:rPr>
+      </w:pPr>
+    </w:p>
+    <w:p>
+      <w:pPr>
+        <w:rPr>
+          <w:rFonts w:ascii="Arial" w:eastAsia="Arial" w:hAnsi="Arial" w:cs="Arial"/>
+        </w:rPr>
+      </w:pPr>
       <w:r>
         <w:rPr>
           <w:rFonts w:ascii="Arial" w:eastAsia="Arial" w:hAnsi="Arial" w:cs="Arial"/>
           <w:noProof/>
           <w:lang w:val="es-ES" w:eastAsia="es-ES"/>
         </w:rPr>
+        <w:lastRenderedPageBreak/>
         <w:drawing>
           <wp:inline distT="0" distB="0" distL="0" distR="0">
             <wp:extent cx="2514309" cy="2547257"/>
@@ -3396,7 +4083,6 @@
           <w:color w:val="000009"/>
           <w:spacing w:val="-1"/>
         </w:rPr>
-        <w:lastRenderedPageBreak/>
         <w:t>Create</w:t>
       </w:r>
       <w:r>
@@ -3603,6 +4289,7 @@
           <w:rFonts w:ascii="Arial" w:eastAsia="Arial" w:hAnsi="Arial" w:cs="Arial"/>
         </w:rPr>
       </w:pPr>
+      <w:proofErr w:type="gramStart"/>
       <w:r>
         <w:rPr>
           <w:rFonts w:ascii="Arial"/>
@@ -3611,6 +4298,7 @@
         </w:rPr>
         <w:t>tv.doc</w:t>
       </w:r>
+      <w:proofErr w:type="gramEnd"/>
       <w:r>
         <w:rPr>
           <w:rFonts w:ascii="Arial"/>
@@ -3658,6 +4346,7 @@
         </w:rPr>
         <w:t xml:space="preserve"> </w:t>
       </w:r>
+      <w:proofErr w:type="spellStart"/>
       <w:r>
         <w:rPr>
           <w:rFonts w:ascii="Arial"/>
@@ -3667,6 +4356,7 @@
         </w:rPr>
         <w:t>Seul</w:t>
       </w:r>
+      <w:proofErr w:type="spellEnd"/>
       <w:r>
         <w:rPr>
           <w:rFonts w:ascii="Arial"/>
@@ -4040,9 +4730,365 @@
       <w:r>
         <w:rPr>
           <w:rFonts w:ascii="Arial" w:eastAsia="Arial" w:hAnsi="Arial" w:cs="Arial"/>
+        </w:rPr>
+        <w:t xml:space="preserve">Only copy the container but not the </w:t>
+      </w:r>
+      <w:proofErr w:type="spellStart"/>
+      <w:r>
+        <w:rPr>
+          <w:rFonts w:ascii="Arial" w:eastAsia="Arial" w:hAnsi="Arial" w:cs="Arial"/>
+        </w:rPr>
+        <w:t>contenct</w:t>
+      </w:r>
+      <w:proofErr w:type="spellEnd"/>
+    </w:p>
+    <w:p>
+      <w:pPr>
+        <w:rPr>
+          <w:rFonts w:ascii="Arial" w:eastAsia="Arial" w:hAnsi="Arial" w:cs="Arial"/>
+        </w:rPr>
+      </w:pPr>
+    </w:p>
+    <w:p>
+      <w:pPr>
+        <w:rPr>
+          <w:rFonts w:ascii="Arial" w:eastAsia="Arial" w:hAnsi="Arial" w:cs="Arial"/>
+        </w:rPr>
+      </w:pPr>
+      <w:proofErr w:type="gramStart"/>
+      <w:r>
+        <w:rPr>
+          <w:rFonts w:ascii="Arial" w:eastAsia="Arial" w:hAnsi="Arial" w:cs="Arial"/>
+        </w:rPr>
+        <w:t>c</w:t>
+      </w:r>
+      <w:r>
+        <w:rPr>
+          <w:rFonts w:ascii="Arial" w:eastAsia="Arial" w:hAnsi="Arial" w:cs="Arial"/>
+        </w:rPr>
+        <w:t>opy-item</w:t>
+      </w:r>
+      <w:proofErr w:type="gramEnd"/>
+      <w:r>
+        <w:rPr>
+          <w:rFonts w:ascii="Arial" w:eastAsia="Arial" w:hAnsi="Arial" w:cs="Arial"/>
+        </w:rPr>
+        <w:t xml:space="preserve"> –path </w:t>
+      </w:r>
+      <w:r>
+        <w:rPr>
+          <w:rFonts w:ascii="Arial" w:eastAsia="Arial" w:hAnsi="Arial" w:cs="Arial"/>
+        </w:rPr>
+        <w:t>c\windows\s* -desti</w:t>
+      </w:r>
+      <w:r>
+        <w:rPr>
+          <w:rFonts w:ascii="Arial" w:eastAsia="Arial" w:hAnsi="Arial" w:cs="Arial"/>
+        </w:rPr>
+        <w:t>n</w:t>
+      </w:r>
+      <w:r>
+        <w:rPr>
+          <w:rFonts w:ascii="Arial" w:eastAsia="Arial" w:hAnsi="Arial" w:cs="Arial"/>
+        </w:rPr>
+        <w:t>a</w:t>
+      </w:r>
+      <w:r>
+        <w:rPr>
+          <w:rFonts w:ascii="Arial" w:eastAsia="Arial" w:hAnsi="Arial" w:cs="Arial"/>
+        </w:rPr>
+        <w:t xml:space="preserve">tion “Africa” </w:t>
+      </w:r>
+      <w:r>
+        <w:rPr>
+          <w:rFonts w:ascii="Arial" w:eastAsia="Arial" w:hAnsi="Arial" w:cs="Arial"/>
+        </w:rPr>
+        <w:t>–co</w:t>
+      </w:r>
+      <w:r>
+        <w:rPr>
+          <w:rFonts w:ascii="Arial" w:eastAsia="Arial" w:hAnsi="Arial" w:cs="Arial"/>
+        </w:rPr>
+        <w:t>ntainer</w:t>
+      </w:r>
+      <w:r>
+        <w:rPr>
+          <w:rFonts w:ascii="Arial" w:eastAsia="Arial" w:hAnsi="Arial" w:cs="Arial"/>
+        </w:rPr>
+        <w:t>: $false</w:t>
+      </w:r>
+    </w:p>
+    <w:p>
+      <w:pPr>
+        <w:rPr>
+          <w:rFonts w:ascii="Arial" w:eastAsia="Arial" w:hAnsi="Arial" w:cs="Arial"/>
+        </w:rPr>
+      </w:pPr>
+      <w:proofErr w:type="gramStart"/>
+      <w:r>
+        <w:rPr>
+          <w:rFonts w:ascii="Arial" w:eastAsia="Arial" w:hAnsi="Arial" w:cs="Arial"/>
+        </w:rPr>
+        <w:t>get-</w:t>
+      </w:r>
+      <w:proofErr w:type="spellStart"/>
+      <w:r>
+        <w:rPr>
+          <w:rFonts w:ascii="Arial" w:eastAsia="Arial" w:hAnsi="Arial" w:cs="Arial"/>
+        </w:rPr>
+        <w:t>childitem</w:t>
+      </w:r>
+      <w:proofErr w:type="spellEnd"/>
+      <w:proofErr w:type="gramEnd"/>
+      <w:r>
+        <w:rPr>
+          <w:rFonts w:ascii="Arial" w:eastAsia="Arial" w:hAnsi="Arial" w:cs="Arial"/>
+        </w:rPr>
+        <w:t xml:space="preserve"> c\windows\s* -file | copy-item –destination “Africa”  # copy only files</w:t>
+      </w:r>
+    </w:p>
+    <w:p>
+      <w:pPr>
+        <w:rPr>
+          <w:rFonts w:ascii="Arial" w:eastAsia="Arial" w:hAnsi="Arial" w:cs="Arial"/>
+        </w:rPr>
+      </w:pPr>
+      <w:proofErr w:type="gramStart"/>
+      <w:r>
+        <w:rPr>
+          <w:rFonts w:ascii="Arial" w:eastAsia="Arial" w:hAnsi="Arial" w:cs="Arial"/>
+        </w:rPr>
+        <w:t>get-</w:t>
+      </w:r>
+      <w:proofErr w:type="spellStart"/>
+      <w:r>
+        <w:rPr>
+          <w:rFonts w:ascii="Arial" w:eastAsia="Arial" w:hAnsi="Arial" w:cs="Arial"/>
+        </w:rPr>
+        <w:t>childitem</w:t>
+      </w:r>
+      <w:proofErr w:type="spellEnd"/>
+      <w:proofErr w:type="gramEnd"/>
+      <w:r>
+        <w:rPr>
+          <w:rFonts w:ascii="Arial" w:eastAsia="Arial" w:hAnsi="Arial" w:cs="Arial"/>
+        </w:rPr>
+        <w:t xml:space="preserve"> c\windows\s* -directory | copy-item –destination “Africa”  # copy only directories</w:t>
+      </w:r>
+    </w:p>
+    <w:p>
+      <w:pPr>
+        <w:rPr>
+          <w:rFonts w:ascii="Arial" w:eastAsia="Arial" w:hAnsi="Arial" w:cs="Arial"/>
+        </w:rPr>
+      </w:pPr>
+    </w:p>
+    <w:p>
+      <w:pPr>
+        <w:rPr>
+          <w:rFonts w:ascii="Arial" w:eastAsia="Arial" w:hAnsi="Arial" w:cs="Arial"/>
+        </w:rPr>
+      </w:pPr>
+    </w:p>
+    <w:p>
+      <w:pPr>
+        <w:rPr>
+          <w:rFonts w:ascii="Arial" w:eastAsia="Arial" w:hAnsi="Arial" w:cs="Arial"/>
+        </w:rPr>
+      </w:pPr>
+      <w:proofErr w:type="gramStart"/>
+      <w:r>
+        <w:rPr>
+          <w:rFonts w:ascii="Arial" w:eastAsia="Arial" w:hAnsi="Arial" w:cs="Arial"/>
+        </w:rPr>
+        <w:t>get-</w:t>
+      </w:r>
+      <w:proofErr w:type="spellStart"/>
+      <w:r>
+        <w:rPr>
+          <w:rFonts w:ascii="Arial" w:eastAsia="Arial" w:hAnsi="Arial" w:cs="Arial"/>
+        </w:rPr>
+        <w:t>childitem</w:t>
+      </w:r>
+      <w:proofErr w:type="spellEnd"/>
+      <w:proofErr w:type="gramEnd"/>
+      <w:r>
+        <w:rPr>
+          <w:rFonts w:ascii="Arial" w:eastAsia="Arial" w:hAnsi="Arial" w:cs="Arial"/>
+        </w:rPr>
+        <w:t xml:space="preserve"> –recursive</w:t>
+      </w:r>
+    </w:p>
+    <w:p>
+      <w:pPr>
+        <w:rPr>
+          <w:rFonts w:ascii="Arial" w:eastAsia="Arial" w:hAnsi="Arial" w:cs="Arial"/>
+        </w:rPr>
+      </w:pPr>
+      <w:proofErr w:type="gramStart"/>
+      <w:r>
+        <w:rPr>
+          <w:rFonts w:ascii="Arial" w:eastAsia="Arial" w:hAnsi="Arial" w:cs="Arial"/>
+        </w:rPr>
+        <w:t>tree</w:t>
+      </w:r>
+      <w:proofErr w:type="gramEnd"/>
+    </w:p>
+    <w:p>
+      <w:pPr>
+        <w:rPr>
+          <w:rFonts w:ascii="Arial" w:eastAsia="Arial" w:hAnsi="Arial" w:cs="Arial"/>
+        </w:rPr>
+      </w:pPr>
+      <w:proofErr w:type="gramStart"/>
+      <w:r>
+        <w:rPr>
+          <w:rFonts w:ascii="Arial" w:eastAsia="Arial" w:hAnsi="Arial" w:cs="Arial"/>
+        </w:rPr>
+        <w:t>tree</w:t>
+      </w:r>
+      <w:proofErr w:type="gramEnd"/>
+      <w:r>
+        <w:rPr>
+          <w:rFonts w:ascii="Arial" w:eastAsia="Arial" w:hAnsi="Arial" w:cs="Arial"/>
+        </w:rPr>
+        <w:t xml:space="preserve">        #folders</w:t>
+      </w:r>
+    </w:p>
+    <w:p>
+      <w:pPr>
+        <w:rPr>
+          <w:rFonts w:ascii="Arial" w:eastAsia="Arial" w:hAnsi="Arial" w:cs="Arial"/>
+        </w:rPr>
+      </w:pPr>
+      <w:proofErr w:type="gramStart"/>
+      <w:r>
+        <w:rPr>
+          <w:rFonts w:ascii="Arial" w:eastAsia="Arial" w:hAnsi="Arial" w:cs="Arial"/>
+        </w:rPr>
+        <w:t>tree</w:t>
+      </w:r>
+      <w:proofErr w:type="gramEnd"/>
+      <w:r>
+        <w:rPr>
+          <w:rFonts w:ascii="Arial" w:eastAsia="Arial" w:hAnsi="Arial" w:cs="Arial"/>
+        </w:rPr>
+        <w:t xml:space="preserve"> /f     # show folders and files</w:t>
+      </w:r>
+    </w:p>
+    <w:p>
+      <w:pPr>
+        <w:rPr>
+          <w:rFonts w:ascii="Arial" w:eastAsia="Arial" w:hAnsi="Arial" w:cs="Arial"/>
+        </w:rPr>
+      </w:pPr>
+    </w:p>
+    <w:p>
+      <w:pPr>
+        <w:rPr>
+          <w:rFonts w:ascii="Arial" w:eastAsia="Arial" w:hAnsi="Arial" w:cs="Arial"/>
+        </w:rPr>
+      </w:pPr>
+      <w:proofErr w:type="gramStart"/>
+      <w:r>
+        <w:rPr>
+          <w:rFonts w:ascii="Arial" w:eastAsia="Arial" w:hAnsi="Arial" w:cs="Arial"/>
+        </w:rPr>
+        <w:t>new-item</w:t>
+      </w:r>
+      <w:proofErr w:type="gramEnd"/>
+      <w:r>
+        <w:rPr>
+          <w:rFonts w:ascii="Arial" w:eastAsia="Arial" w:hAnsi="Arial" w:cs="Arial"/>
+        </w:rPr>
+        <w:t xml:space="preserve"> </w:t>
+      </w:r>
+      <w:r>
+        <w:rPr>
+          <w:rFonts w:ascii="Arial" w:eastAsia="Arial" w:hAnsi="Arial" w:cs="Arial"/>
+        </w:rPr>
+        <w:t>-</w:t>
+      </w:r>
+      <w:proofErr w:type="spellStart"/>
+      <w:r>
+        <w:rPr>
+          <w:rFonts w:ascii="Arial" w:eastAsia="Arial" w:hAnsi="Arial" w:cs="Arial"/>
+        </w:rPr>
+        <w:t>itemtype</w:t>
+      </w:r>
+      <w:proofErr w:type="spellEnd"/>
+      <w:r>
+        <w:rPr>
+          <w:rFonts w:ascii="Arial" w:eastAsia="Arial" w:hAnsi="Arial" w:cs="Arial"/>
+        </w:rPr>
+        <w:t xml:space="preserve"> directory /one/</w:t>
+      </w:r>
+      <w:r>
+        <w:rPr>
+          <w:rFonts w:ascii="Arial" w:eastAsia="Arial" w:hAnsi="Arial" w:cs="Arial"/>
+        </w:rPr>
+        <w:t>one</w:t>
+      </w:r>
+      <w:r>
+        <w:rPr>
+          <w:rFonts w:ascii="Arial" w:eastAsia="Arial" w:hAnsi="Arial" w:cs="Arial"/>
+        </w:rPr>
+        <w:t>,</w:t>
+      </w:r>
+      <w:r>
+        <w:rPr>
+          <w:rFonts w:ascii="Arial" w:eastAsia="Arial" w:hAnsi="Arial" w:cs="Arial"/>
+        </w:rPr>
+        <w:t xml:space="preserve"> </w:t>
+      </w:r>
+      <w:r>
+        <w:rPr>
+          <w:rFonts w:ascii="Arial" w:eastAsia="Arial" w:hAnsi="Arial" w:cs="Arial"/>
+        </w:rPr>
+        <w:t xml:space="preserve">/two/two </w:t>
+      </w:r>
+    </w:p>
+    <w:p>
+      <w:pPr>
+        <w:rPr>
+          <w:rFonts w:ascii="Arial" w:eastAsia="Arial" w:hAnsi="Arial" w:cs="Arial"/>
+        </w:rPr>
+      </w:pPr>
+    </w:p>
+    <w:p>
+      <w:pPr>
+        <w:rPr>
+          <w:rFonts w:ascii="Arial" w:eastAsia="Arial" w:hAnsi="Arial" w:cs="Arial"/>
+        </w:rPr>
+      </w:pPr>
+      <w:proofErr w:type="spellStart"/>
+      <w:r>
+        <w:rPr>
+          <w:rFonts w:ascii="Arial" w:eastAsia="Arial" w:hAnsi="Arial" w:cs="Arial"/>
+        </w:rPr>
+        <w:t>removw</w:t>
+      </w:r>
+      <w:proofErr w:type="spellEnd"/>
+      <w:r>
+        <w:rPr>
+          <w:rFonts w:ascii="Arial" w:eastAsia="Arial" w:hAnsi="Arial" w:cs="Arial"/>
+        </w:rPr>
+        <w:t>-item –recursive –force /one #remove all the tree</w:t>
+      </w:r>
+    </w:p>
+    <w:p>
+      <w:pPr>
+        <w:rPr>
+          <w:rFonts w:ascii="Arial" w:eastAsia="Arial" w:hAnsi="Arial" w:cs="Arial"/>
+        </w:rPr>
+      </w:pPr>
+      <w:r>
+        <w:rPr>
+          <w:rFonts w:ascii="Arial" w:eastAsia="Arial" w:hAnsi="Arial" w:cs="Arial"/>
           <w:noProof/>
           <w:lang w:val="es-ES" w:eastAsia="es-ES"/>
         </w:rPr>
+        <w:lastRenderedPageBreak/>
         <w:drawing>
           <wp:inline distT="0" distB="0" distL="0" distR="0">
             <wp:extent cx="5861050" cy="4530778"/>
@@ -4277,7 +5323,6 @@
           <w:szCs w:val="32"/>
           <w:lang w:val="es-ES" w:eastAsia="es-ES"/>
         </w:rPr>
-        <w:lastRenderedPageBreak/>
         <w:drawing>
           <wp:inline distT="0" distB="0" distL="0" distR="0">
             <wp:extent cx="5861050" cy="886334"/>
@@ -4345,6 +5390,7 @@
           <w:u w:val="none"/>
         </w:rPr>
       </w:pPr>
+      <w:proofErr w:type="gramStart"/>
       <w:r>
         <w:rPr>
           <w:color w:val="000009"/>
@@ -4376,6 +5422,7 @@
         </w:rPr>
         <w:t>THE</w:t>
       </w:r>
+      <w:proofErr w:type="gramEnd"/>
       <w:r>
         <w:rPr>
           <w:color w:val="000009"/>
@@ -5257,6 +6304,7 @@
           <w:color w:val="000009"/>
           <w:spacing w:val="-1"/>
         </w:rPr>
+        <w:lastRenderedPageBreak/>
         <w:t>Rename</w:t>
       </w:r>
       <w:r>
@@ -6986,7 +8034,23 @@
           <w:color w:val="000009"/>
           <w:spacing w:val="-1"/>
         </w:rPr>
-        <w:t xml:space="preserve">“Seul”) </w:t>
+        <w:t>“</w:t>
+      </w:r>
+      <w:proofErr w:type="spellStart"/>
+      <w:r>
+        <w:rPr>
+          <w:color w:val="000009"/>
+          <w:spacing w:val="-1"/>
+        </w:rPr>
+        <w:t>Seul</w:t>
+      </w:r>
+      <w:proofErr w:type="spellEnd"/>
+      <w:r>
+        <w:rPr>
+          <w:color w:val="000009"/>
+          <w:spacing w:val="-1"/>
+        </w:rPr>
+        <w:t xml:space="preserve">”) </w:t>
       </w:r>
       <w:r>
         <w:rPr>
@@ -7253,7 +8317,23 @@
           <w:color w:val="000009"/>
           <w:spacing w:val="-1"/>
         </w:rPr>
-        <w:t>“Afri”</w:t>
+        <w:t>“</w:t>
+      </w:r>
+      <w:proofErr w:type="spellStart"/>
+      <w:r>
+        <w:rPr>
+          <w:color w:val="000009"/>
+          <w:spacing w:val="-1"/>
+        </w:rPr>
+        <w:t>Afri</w:t>
+      </w:r>
+      <w:proofErr w:type="spellEnd"/>
+      <w:r>
+        <w:rPr>
+          <w:color w:val="000009"/>
+          <w:spacing w:val="-1"/>
+        </w:rPr>
+        <w:t>”</w:t>
       </w:r>
     </w:p>
     <w:p>
@@ -8214,6 +9294,7 @@
         </w:rPr>
         <w:t>“</w:t>
       </w:r>
+      <w:proofErr w:type="spellStart"/>
       <w:r>
         <w:rPr>
           <w:rFonts w:cs="Arial"/>
@@ -8222,6 +9303,7 @@
         </w:rPr>
         <w:t>Afri</w:t>
       </w:r>
+      <w:proofErr w:type="spellEnd"/>
       <w:r>
         <w:rPr>
           <w:color w:val="000009"/>
@@ -8450,7 +9532,23 @@
           <w:color w:val="000009"/>
           <w:spacing w:val="-1"/>
         </w:rPr>
-        <w:t>“Seul” and</w:t>
+        <w:t>“</w:t>
+      </w:r>
+      <w:proofErr w:type="spellStart"/>
+      <w:r>
+        <w:rPr>
+          <w:color w:val="000009"/>
+          <w:spacing w:val="-1"/>
+        </w:rPr>
+        <w:t>Seul</w:t>
+      </w:r>
+      <w:proofErr w:type="spellEnd"/>
+      <w:r>
+        <w:rPr>
+          <w:color w:val="000009"/>
+          <w:spacing w:val="-1"/>
+        </w:rPr>
+        <w:t>” and</w:t>
       </w:r>
       <w:r>
         <w:rPr>
@@ -8629,6 +9727,53 @@
           <v:stroke joinstyle="miter"/>
           <v:path gradientshapeok="t" o:connecttype="rect"/>
         </v:shapetype>
+        <v:shape id="_x0000_s2051" type="#_x0000_t202" style="position:absolute;margin-left:71pt;margin-top:23.65pt;width:114.7pt;height:13.05pt;z-index:-5824;mso-position-horizontal-relative:page;mso-position-vertical-relative:page" filled="f" stroked="f">
+          <v:textbox inset="0,0,0,0">
+            <w:txbxContent>
+              <w:p>
+                <w:pPr>
+                  <w:pStyle w:val="Textoindependiente"/>
+                  <w:spacing w:line="245" w:lineRule="exact"/>
+                  <w:ind w:left="20" w:firstLine="0"/>
+                  <w:rPr>
+                    <w:rFonts w:ascii="Calibri" w:eastAsia="Calibri" w:hAnsi="Calibri" w:cs="Calibri"/>
+                  </w:rPr>
+                </w:pPr>
+                <w:proofErr w:type="spellStart"/>
+                <w:r>
+                  <w:rPr>
+                    <w:rFonts w:ascii="Calibri"/>
+                    <w:color w:val="000009"/>
+                    <w:spacing w:val="-1"/>
+                  </w:rPr>
+                  <w:t>PowerShell</w:t>
+                </w:r>
+                <w:proofErr w:type="spellEnd"/>
+                <w:r>
+                  <w:rPr>
+                    <w:rFonts w:ascii="Calibri"/>
+                    <w:color w:val="000009"/>
+                    <w:spacing w:val="-2"/>
+                  </w:rPr>
+                  <w:t xml:space="preserve"> </w:t>
+                </w:r>
+                <w:r>
+                  <w:rPr>
+                    <w:rFonts w:ascii="Calibri"/>
+                    <w:color w:val="000009"/>
+                    <w:spacing w:val="-1"/>
+                  </w:rPr>
+                  <w:t>Management</w:t>
+                </w:r>
+              </w:p>
+            </w:txbxContent>
+          </v:textbox>
+          <w10:wrap anchorx="page" anchory="page"/>
+        </v:shape>
+      </w:pict>
+    </w:r>
+    <w:r>
+      <w:pict>
         <v:shape id="_x0000_s2050" type="#_x0000_t202" style="position:absolute;margin-left:468.8pt;margin-top:24.1pt;width:50.95pt;height:13.05pt;z-index:-5800;mso-position-horizontal-relative:page;mso-position-vertical-relative:page" filled="f" stroked="f">
           <v:textbox inset="0,0,0,0">
             <w:txbxContent>
@@ -8648,51 +9793,6 @@
                     <w:spacing w:val="-1"/>
                   </w:rPr>
                   <w:t>Directories</w:t>
-                </w:r>
-              </w:p>
-            </w:txbxContent>
-          </v:textbox>
-          <w10:wrap anchorx="page" anchory="page"/>
-        </v:shape>
-      </w:pict>
-    </w:r>
-    <w:r>
-      <w:pict>
-        <v:shape id="_x0000_s2051" type="#_x0000_t202" style="position:absolute;margin-left:71pt;margin-top:24.1pt;width:114.7pt;height:13.05pt;z-index:-5824;mso-position-horizontal-relative:page;mso-position-vertical-relative:page" filled="f" stroked="f">
-          <v:textbox inset="0,0,0,0">
-            <w:txbxContent>
-              <w:p>
-                <w:pPr>
-                  <w:pStyle w:val="Textoindependiente"/>
-                  <w:spacing w:line="245" w:lineRule="exact"/>
-                  <w:ind w:left="20" w:firstLine="0"/>
-                  <w:rPr>
-                    <w:rFonts w:ascii="Calibri" w:eastAsia="Calibri" w:hAnsi="Calibri" w:cs="Calibri"/>
-                  </w:rPr>
-                </w:pPr>
-                <w:r>
-                  <w:rPr>
-                    <w:rFonts w:ascii="Calibri"/>
-                    <w:color w:val="000009"/>
-                    <w:spacing w:val="-1"/>
-                  </w:rPr>
-                  <w:t>PowerShell</w:t>
-                </w:r>
-                <w:r>
-                  <w:rPr>
-                    <w:rFonts w:ascii="Calibri"/>
-                    <w:color w:val="000009"/>
-                    <w:spacing w:val="-2"/>
-                  </w:rPr>
-                  <w:t xml:space="preserve"> </w:t>
-                </w:r>
-                <w:r>
-                  <w:rPr>
-                    <w:rFonts w:ascii="Calibri"/>
-                    <w:color w:val="000009"/>
-                    <w:spacing w:val="-1"/>
-                  </w:rPr>
-                  <w:t>Management</w:t>
                 </w:r>
               </w:p>
             </w:txbxContent>

</xml_diff>